<commit_message>
User story modified 1
</commit_message>
<xml_diff>
--- a/user story.docx
+++ b/user story.docx
@@ -1604,185 +1604,326 @@
           <w:szCs w:val="28"/>
         </w:rPr>
       </w:pPr>
+      <w:r>
+        <w:rPr>
+          <w:b/>
+          <w:bCs/>
+          <w:sz w:val="28"/>
+          <w:szCs w:val="28"/>
+        </w:rPr>
+        <w:t xml:space="preserve">Developer perspective: </w:t>
+      </w:r>
+      <w:r>
+        <w:rPr>
+          <w:sz w:val="28"/>
+          <w:szCs w:val="28"/>
+        </w:rPr>
+        <w:t xml:space="preserve">3 bars control player’s status: Red, Green, </w:t>
+      </w:r>
+      <w:r>
+        <w:rPr>
+          <w:sz w:val="28"/>
+          <w:szCs w:val="28"/>
+        </w:rPr>
+        <w:t>and Blue</w:t>
+      </w:r>
+      <w:r>
+        <w:rPr>
+          <w:sz w:val="28"/>
+          <w:szCs w:val="28"/>
+        </w:rPr>
+        <w:t xml:space="preserve">. </w:t>
+      </w:r>
+      <w:r>
+        <w:rPr>
+          <w:sz w:val="28"/>
+          <w:szCs w:val="28"/>
+        </w:rPr>
+        <w:t>The red bar governs health which is decreased by taking damage and replenished by heal magic. Green bar</w:t>
+      </w:r>
+      <w:r>
+        <w:rPr>
+          <w:sz w:val="28"/>
+          <w:szCs w:val="28"/>
+        </w:rPr>
+        <w:t xml:space="preserve"> governs stamina which is drained through each </w:t>
+      </w:r>
+      <w:r>
+        <w:rPr>
+          <w:sz w:val="28"/>
+          <w:szCs w:val="28"/>
+        </w:rPr>
+        <w:t>hit (</w:t>
+      </w:r>
+      <w:r>
+        <w:rPr>
+          <w:sz w:val="28"/>
+          <w:szCs w:val="28"/>
+        </w:rPr>
+        <w:t>attack)</w:t>
+      </w:r>
+      <w:r>
+        <w:rPr>
+          <w:sz w:val="28"/>
+          <w:szCs w:val="28"/>
+        </w:rPr>
+        <w:t xml:space="preserve"> and replenished automatically.</w:t>
+      </w:r>
+      <w:r>
+        <w:rPr>
+          <w:sz w:val="28"/>
+          <w:szCs w:val="28"/>
+        </w:rPr>
+        <w:t xml:space="preserve"> </w:t>
+      </w:r>
+      <w:r>
+        <w:rPr>
+          <w:sz w:val="28"/>
+          <w:szCs w:val="28"/>
+        </w:rPr>
+        <w:t xml:space="preserve">The blue bar governs </w:t>
+      </w:r>
+      <w:r>
+        <w:rPr>
+          <w:sz w:val="28"/>
+          <w:szCs w:val="28"/>
+        </w:rPr>
+        <w:t>focus which can be used to cast magic. It is accumulated by attacking and taking hits.</w:t>
+      </w:r>
+    </w:p>
+    <w:p>
+      <w:pPr>
+        <w:rPr>
+          <w:sz w:val="28"/>
+          <w:szCs w:val="28"/>
+        </w:rPr>
+      </w:pPr>
+      <w:r>
+        <w:rPr>
+          <w:sz w:val="28"/>
+          <w:szCs w:val="28"/>
+        </w:rPr>
+        <w:t>T</w:t>
+      </w:r>
+      <w:r>
+        <w:rPr>
+          <w:sz w:val="28"/>
+          <w:szCs w:val="28"/>
+        </w:rPr>
+        <w:t>he player can move horizontally, jump, attack, block. Some magical powers can be gained and used.</w:t>
+      </w:r>
+      <w:r>
+        <w:rPr>
+          <w:sz w:val="28"/>
+          <w:szCs w:val="28"/>
+        </w:rPr>
+        <w:t xml:space="preserve"> Player earns experience and coins by defeating enemies. Experience accumulates to gain skill point which can be used to learn skills.</w:t>
+      </w:r>
+    </w:p>
+    <w:p>
+      <w:pPr>
+        <w:rPr>
+          <w:sz w:val="28"/>
+          <w:szCs w:val="28"/>
+        </w:rPr>
+      </w:pPr>
+      <w:r>
+        <w:rPr>
+          <w:sz w:val="28"/>
+          <w:szCs w:val="28"/>
+        </w:rPr>
+        <w:t>Coins can be traded with merchant for various items.</w:t>
+      </w:r>
+    </w:p>
+    <w:p>
+      <w:pPr>
+        <w:rPr>
+          <w:sz w:val="28"/>
+          <w:szCs w:val="28"/>
+        </w:rPr>
+      </w:pPr>
+      <w:r>
+        <w:rPr>
+          <w:sz w:val="28"/>
+          <w:szCs w:val="28"/>
+        </w:rPr>
+        <w:t xml:space="preserve">The game contains fighting and </w:t>
+      </w:r>
+      <w:proofErr w:type="spellStart"/>
+      <w:r>
+        <w:rPr>
+          <w:sz w:val="28"/>
+          <w:szCs w:val="28"/>
+        </w:rPr>
+        <w:t>platforming</w:t>
+      </w:r>
+      <w:proofErr w:type="spellEnd"/>
+      <w:r>
+        <w:rPr>
+          <w:sz w:val="28"/>
+          <w:szCs w:val="28"/>
+        </w:rPr>
+        <w:t xml:space="preserve"> elements. Fighting extends to block, magic, dodge etc. and </w:t>
+      </w:r>
+      <w:proofErr w:type="spellStart"/>
+      <w:r>
+        <w:rPr>
+          <w:sz w:val="28"/>
+          <w:szCs w:val="28"/>
+        </w:rPr>
+        <w:t>platforming</w:t>
+      </w:r>
+      <w:proofErr w:type="spellEnd"/>
+      <w:r>
+        <w:rPr>
+          <w:sz w:val="28"/>
+          <w:szCs w:val="28"/>
+        </w:rPr>
+        <w:t xml:space="preserve"> extends jumping at correct time and various </w:t>
+      </w:r>
+      <w:proofErr w:type="spellStart"/>
+      <w:r>
+        <w:rPr>
+          <w:sz w:val="28"/>
+          <w:szCs w:val="28"/>
+        </w:rPr>
+        <w:t>minigames</w:t>
+      </w:r>
+      <w:proofErr w:type="spellEnd"/>
+      <w:r>
+        <w:rPr>
+          <w:sz w:val="28"/>
+          <w:szCs w:val="28"/>
+        </w:rPr>
+        <w:t>.</w:t>
+      </w:r>
+    </w:p>
+    <w:p>
+      <w:pPr>
+        <w:rPr>
+          <w:sz w:val="28"/>
+          <w:szCs w:val="28"/>
+        </w:rPr>
+      </w:pPr>
+    </w:p>
+    <w:p>
+      <w:pPr>
+        <w:rPr>
+          <w:sz w:val="28"/>
+          <w:szCs w:val="28"/>
+        </w:rPr>
+      </w:pPr>
+    </w:p>
+    <w:p>
+      <w:pPr>
+        <w:pStyle w:val="Heading1"/>
+      </w:pPr>
+      <w:r>
+        <w:lastRenderedPageBreak/>
+        <w:t>Intractable objects</w:t>
+      </w:r>
+    </w:p>
+    <w:p>
+      <w:pPr>
+        <w:pStyle w:val="ListParagraph"/>
+        <w:numPr>
+          <w:ilvl w:val="0"/>
+          <w:numId w:val="2"/>
+        </w:numPr>
+        <w:rPr>
+          <w:sz w:val="28"/>
+          <w:szCs w:val="28"/>
+        </w:rPr>
+      </w:pPr>
+      <w:r>
+        <w:rPr>
+          <w:sz w:val="28"/>
+          <w:szCs w:val="28"/>
+        </w:rPr>
+        <w:t>Enemy</w:t>
+      </w:r>
+    </w:p>
+    <w:p>
+      <w:pPr>
+        <w:pStyle w:val="ListParagraph"/>
+        <w:numPr>
+          <w:ilvl w:val="0"/>
+          <w:numId w:val="2"/>
+        </w:numPr>
+        <w:rPr>
+          <w:sz w:val="28"/>
+          <w:szCs w:val="28"/>
+        </w:rPr>
+      </w:pPr>
+      <w:r>
+        <w:rPr>
+          <w:sz w:val="28"/>
+          <w:szCs w:val="28"/>
+        </w:rPr>
+        <w:t>Obstacle</w:t>
+      </w:r>
+    </w:p>
+    <w:p>
+      <w:pPr>
+        <w:pStyle w:val="ListParagraph"/>
+        <w:numPr>
+          <w:ilvl w:val="0"/>
+          <w:numId w:val="2"/>
+        </w:numPr>
+        <w:rPr>
+          <w:sz w:val="28"/>
+          <w:szCs w:val="28"/>
+        </w:rPr>
+      </w:pPr>
+      <w:r>
+        <w:rPr>
+          <w:sz w:val="28"/>
+          <w:szCs w:val="28"/>
+        </w:rPr>
+        <w:t>Coins</w:t>
+      </w:r>
+    </w:p>
+    <w:p>
+      <w:pPr>
+        <w:pStyle w:val="ListParagraph"/>
+        <w:numPr>
+          <w:ilvl w:val="0"/>
+          <w:numId w:val="2"/>
+        </w:numPr>
+        <w:rPr>
+          <w:sz w:val="28"/>
+          <w:szCs w:val="28"/>
+        </w:rPr>
+      </w:pPr>
+      <w:r>
+        <w:rPr>
+          <w:sz w:val="28"/>
+          <w:szCs w:val="28"/>
+        </w:rPr>
+        <w:t>Treasures</w:t>
+      </w:r>
+    </w:p>
+    <w:p>
+      <w:pPr>
+        <w:pStyle w:val="ListParagraph"/>
+        <w:numPr>
+          <w:ilvl w:val="0"/>
+          <w:numId w:val="2"/>
+        </w:numPr>
+        <w:rPr>
+          <w:sz w:val="28"/>
+          <w:szCs w:val="28"/>
+        </w:rPr>
+      </w:pPr>
+      <w:r>
+        <w:rPr>
+          <w:sz w:val="28"/>
+          <w:szCs w:val="28"/>
+        </w:rPr>
+        <w:t>Merchants and other NPCs (Non Playable character)</w:t>
+      </w:r>
       <w:bookmarkStart w:id="0" w:name="_GoBack"/>
       <w:bookmarkEnd w:id="0"/>
-      <w:r>
-        <w:rPr>
-          <w:b/>
-          <w:bCs/>
-          <w:sz w:val="28"/>
-          <w:szCs w:val="28"/>
-        </w:rPr>
-        <w:t xml:space="preserve">Developer perspective: </w:t>
-      </w:r>
-      <w:r>
-        <w:rPr>
-          <w:sz w:val="28"/>
-          <w:szCs w:val="28"/>
-        </w:rPr>
-        <w:t xml:space="preserve">3 bars control player’s status: Red, Green, </w:t>
-      </w:r>
-      <w:r>
-        <w:rPr>
-          <w:sz w:val="28"/>
-          <w:szCs w:val="28"/>
-        </w:rPr>
-        <w:t>and Blue</w:t>
-      </w:r>
-      <w:r>
-        <w:rPr>
-          <w:sz w:val="28"/>
-          <w:szCs w:val="28"/>
-        </w:rPr>
-        <w:t xml:space="preserve">. </w:t>
-      </w:r>
-      <w:r>
-        <w:rPr>
-          <w:sz w:val="28"/>
-          <w:szCs w:val="28"/>
-        </w:rPr>
-        <w:t>The red bar governs health which is decreased by taking damage and replenished by heal magic. Green bar</w:t>
-      </w:r>
-      <w:r>
-        <w:rPr>
-          <w:sz w:val="28"/>
-          <w:szCs w:val="28"/>
-        </w:rPr>
-        <w:t xml:space="preserve"> governs stamina which is drained through each </w:t>
-      </w:r>
-      <w:r>
-        <w:rPr>
-          <w:sz w:val="28"/>
-          <w:szCs w:val="28"/>
-        </w:rPr>
-        <w:t>hit (</w:t>
-      </w:r>
-      <w:r>
-        <w:rPr>
-          <w:sz w:val="28"/>
-          <w:szCs w:val="28"/>
-        </w:rPr>
-        <w:t>attack)</w:t>
-      </w:r>
-      <w:r>
-        <w:rPr>
-          <w:sz w:val="28"/>
-          <w:szCs w:val="28"/>
-        </w:rPr>
-        <w:t xml:space="preserve"> and replenished automatically.</w:t>
-      </w:r>
-      <w:r>
-        <w:rPr>
-          <w:sz w:val="28"/>
-          <w:szCs w:val="28"/>
-        </w:rPr>
-        <w:t xml:space="preserve"> </w:t>
-      </w:r>
-      <w:r>
-        <w:rPr>
-          <w:sz w:val="28"/>
-          <w:szCs w:val="28"/>
-        </w:rPr>
-        <w:t xml:space="preserve">The blue bar governs </w:t>
-      </w:r>
-      <w:r>
-        <w:rPr>
-          <w:sz w:val="28"/>
-          <w:szCs w:val="28"/>
-        </w:rPr>
-        <w:t>focus which can be used to cast magic. It is accumulated by attacking and taking hits.</w:t>
-      </w:r>
-    </w:p>
-    <w:p>
-      <w:pPr>
-        <w:rPr>
-          <w:sz w:val="28"/>
-          <w:szCs w:val="28"/>
-        </w:rPr>
-      </w:pPr>
-      <w:r>
-        <w:rPr>
-          <w:sz w:val="28"/>
-          <w:szCs w:val="28"/>
-        </w:rPr>
-        <w:t>T</w:t>
-      </w:r>
-      <w:r>
-        <w:rPr>
-          <w:sz w:val="28"/>
-          <w:szCs w:val="28"/>
-        </w:rPr>
-        <w:t>he player can move horizontally, jump, attack, block. Some magical powers can be gained and used.</w:t>
-      </w:r>
-      <w:r>
-        <w:rPr>
-          <w:sz w:val="28"/>
-          <w:szCs w:val="28"/>
-        </w:rPr>
-        <w:t xml:space="preserve"> Player earns experience and coins by defeating enemies. Experience accumulates to gain skill point which can be used to learn skills.</w:t>
-      </w:r>
-    </w:p>
-    <w:p>
-      <w:pPr>
-        <w:rPr>
-          <w:sz w:val="28"/>
-          <w:szCs w:val="28"/>
-        </w:rPr>
-      </w:pPr>
-      <w:r>
-        <w:rPr>
-          <w:sz w:val="28"/>
-          <w:szCs w:val="28"/>
-        </w:rPr>
-        <w:t>Coins can be traded with merchant for various items.</w:t>
-      </w:r>
-    </w:p>
-    <w:p>
-      <w:pPr>
-        <w:rPr>
-          <w:sz w:val="28"/>
-          <w:szCs w:val="28"/>
-        </w:rPr>
-      </w:pPr>
-      <w:r>
-        <w:rPr>
-          <w:sz w:val="28"/>
-          <w:szCs w:val="28"/>
-        </w:rPr>
-        <w:t xml:space="preserve">The game contains fighting and </w:t>
-      </w:r>
-      <w:proofErr w:type="spellStart"/>
-      <w:r>
-        <w:rPr>
-          <w:sz w:val="28"/>
-          <w:szCs w:val="28"/>
-        </w:rPr>
-        <w:t>platforming</w:t>
-      </w:r>
-      <w:proofErr w:type="spellEnd"/>
-      <w:r>
-        <w:rPr>
-          <w:sz w:val="28"/>
-          <w:szCs w:val="28"/>
-        </w:rPr>
-        <w:t xml:space="preserve"> elements. Fighting extends to block, magic, dodge etc. and </w:t>
-      </w:r>
-      <w:proofErr w:type="spellStart"/>
-      <w:r>
-        <w:rPr>
-          <w:sz w:val="28"/>
-          <w:szCs w:val="28"/>
-        </w:rPr>
-        <w:t>platforming</w:t>
-      </w:r>
-      <w:proofErr w:type="spellEnd"/>
-      <w:r>
-        <w:rPr>
-          <w:sz w:val="28"/>
-          <w:szCs w:val="28"/>
-        </w:rPr>
-        <w:t xml:space="preserve"> extends jumping at correct time and various minigames.</w:t>
-      </w:r>
     </w:p>
     <w:p>
       <w:pPr>
@@ -1808,6 +1949,195 @@
     </w:sectPr>
   </w:body>
 </w:document>
+</file>
+
+<file path=word/numbering.xml><?xml version="1.0" encoding="utf-8"?>
+<w:numbering xmlns:wpc="http://schemas.microsoft.com/office/word/2010/wordprocessingCanvas" xmlns:mc="http://schemas.openxmlformats.org/markup-compatibility/2006" xmlns:o="urn:schemas-microsoft-com:office:office" xmlns:r="http://schemas.openxmlformats.org/officeDocument/2006/relationships" xmlns:m="http://schemas.openxmlformats.org/officeDocument/2006/math" xmlns:v="urn:schemas-microsoft-com:vml" xmlns:wp14="http://schemas.microsoft.com/office/word/2010/wordprocessingDrawing" xmlns:wp="http://schemas.openxmlformats.org/drawingml/2006/wordprocessingDrawing" xmlns:w10="urn:schemas-microsoft-com:office:word" xmlns:w="http://schemas.openxmlformats.org/wordprocessingml/2006/main" xmlns:w14="http://schemas.microsoft.com/office/word/2010/wordml" xmlns:w15="http://schemas.microsoft.com/office/word/2012/wordml" xmlns:wpg="http://schemas.microsoft.com/office/word/2010/wordprocessingGroup" xmlns:wpi="http://schemas.microsoft.com/office/word/2010/wordprocessingInk" xmlns:wne="http://schemas.microsoft.com/office/word/2006/wordml" xmlns:wps="http://schemas.microsoft.com/office/word/2010/wordprocessingShape" mc:Ignorable="w14 w15 wp14">
+  <w:abstractNum w:abstractNumId="0">
+    <w:nsid w:val="50495320"/>
+    <w:multiLevelType w:val="hybridMultilevel"/>
+    <w:tmpl w:val="308E1E6C"/>
+    <w:lvl w:ilvl="0" w:tplc="0409000F">
+      <w:start w:val="1"/>
+      <w:numFmt w:val="decimal"/>
+      <w:lvlText w:val="%1."/>
+      <w:lvlJc w:val="left"/>
+      <w:pPr>
+        <w:ind w:left="720" w:hanging="360"/>
+      </w:pPr>
+      <w:rPr>
+        <w:rFonts w:hint="default"/>
+      </w:rPr>
+    </w:lvl>
+    <w:lvl w:ilvl="1" w:tplc="04090019" w:tentative="1">
+      <w:start w:val="1"/>
+      <w:numFmt w:val="lowerLetter"/>
+      <w:lvlText w:val="%2."/>
+      <w:lvlJc w:val="left"/>
+      <w:pPr>
+        <w:ind w:left="1440" w:hanging="360"/>
+      </w:pPr>
+    </w:lvl>
+    <w:lvl w:ilvl="2" w:tplc="0409001B" w:tentative="1">
+      <w:start w:val="1"/>
+      <w:numFmt w:val="lowerRoman"/>
+      <w:lvlText w:val="%3."/>
+      <w:lvlJc w:val="right"/>
+      <w:pPr>
+        <w:ind w:left="2160" w:hanging="180"/>
+      </w:pPr>
+    </w:lvl>
+    <w:lvl w:ilvl="3" w:tplc="0409000F" w:tentative="1">
+      <w:start w:val="1"/>
+      <w:numFmt w:val="decimal"/>
+      <w:lvlText w:val="%4."/>
+      <w:lvlJc w:val="left"/>
+      <w:pPr>
+        <w:ind w:left="2880" w:hanging="360"/>
+      </w:pPr>
+    </w:lvl>
+    <w:lvl w:ilvl="4" w:tplc="04090019" w:tentative="1">
+      <w:start w:val="1"/>
+      <w:numFmt w:val="lowerLetter"/>
+      <w:lvlText w:val="%5."/>
+      <w:lvlJc w:val="left"/>
+      <w:pPr>
+        <w:ind w:left="3600" w:hanging="360"/>
+      </w:pPr>
+    </w:lvl>
+    <w:lvl w:ilvl="5" w:tplc="0409001B" w:tentative="1">
+      <w:start w:val="1"/>
+      <w:numFmt w:val="lowerRoman"/>
+      <w:lvlText w:val="%6."/>
+      <w:lvlJc w:val="right"/>
+      <w:pPr>
+        <w:ind w:left="4320" w:hanging="180"/>
+      </w:pPr>
+    </w:lvl>
+    <w:lvl w:ilvl="6" w:tplc="0409000F" w:tentative="1">
+      <w:start w:val="1"/>
+      <w:numFmt w:val="decimal"/>
+      <w:lvlText w:val="%7."/>
+      <w:lvlJc w:val="left"/>
+      <w:pPr>
+        <w:ind w:left="5040" w:hanging="360"/>
+      </w:pPr>
+    </w:lvl>
+    <w:lvl w:ilvl="7" w:tplc="04090019" w:tentative="1">
+      <w:start w:val="1"/>
+      <w:numFmt w:val="lowerLetter"/>
+      <w:lvlText w:val="%8."/>
+      <w:lvlJc w:val="left"/>
+      <w:pPr>
+        <w:ind w:left="5760" w:hanging="360"/>
+      </w:pPr>
+    </w:lvl>
+    <w:lvl w:ilvl="8" w:tplc="0409001B" w:tentative="1">
+      <w:start w:val="1"/>
+      <w:numFmt w:val="lowerRoman"/>
+      <w:lvlText w:val="%9."/>
+      <w:lvlJc w:val="right"/>
+      <w:pPr>
+        <w:ind w:left="6480" w:hanging="180"/>
+      </w:pPr>
+    </w:lvl>
+  </w:abstractNum>
+  <w:abstractNum w:abstractNumId="1">
+    <w:nsid w:val="60475A14"/>
+    <w:multiLevelType w:val="hybridMultilevel"/>
+    <w:tmpl w:val="843C7778"/>
+    <w:lvl w:ilvl="0" w:tplc="0409000F">
+      <w:start w:val="1"/>
+      <w:numFmt w:val="decimal"/>
+      <w:lvlText w:val="%1."/>
+      <w:lvlJc w:val="left"/>
+      <w:pPr>
+        <w:ind w:left="720" w:hanging="360"/>
+      </w:pPr>
+      <w:rPr>
+        <w:rFonts w:hint="default"/>
+      </w:rPr>
+    </w:lvl>
+    <w:lvl w:ilvl="1" w:tplc="04090019" w:tentative="1">
+      <w:start w:val="1"/>
+      <w:numFmt w:val="lowerLetter"/>
+      <w:lvlText w:val="%2."/>
+      <w:lvlJc w:val="left"/>
+      <w:pPr>
+        <w:ind w:left="1440" w:hanging="360"/>
+      </w:pPr>
+    </w:lvl>
+    <w:lvl w:ilvl="2" w:tplc="0409001B" w:tentative="1">
+      <w:start w:val="1"/>
+      <w:numFmt w:val="lowerRoman"/>
+      <w:lvlText w:val="%3."/>
+      <w:lvlJc w:val="right"/>
+      <w:pPr>
+        <w:ind w:left="2160" w:hanging="180"/>
+      </w:pPr>
+    </w:lvl>
+    <w:lvl w:ilvl="3" w:tplc="0409000F" w:tentative="1">
+      <w:start w:val="1"/>
+      <w:numFmt w:val="decimal"/>
+      <w:lvlText w:val="%4."/>
+      <w:lvlJc w:val="left"/>
+      <w:pPr>
+        <w:ind w:left="2880" w:hanging="360"/>
+      </w:pPr>
+    </w:lvl>
+    <w:lvl w:ilvl="4" w:tplc="04090019" w:tentative="1">
+      <w:start w:val="1"/>
+      <w:numFmt w:val="lowerLetter"/>
+      <w:lvlText w:val="%5."/>
+      <w:lvlJc w:val="left"/>
+      <w:pPr>
+        <w:ind w:left="3600" w:hanging="360"/>
+      </w:pPr>
+    </w:lvl>
+    <w:lvl w:ilvl="5" w:tplc="0409001B" w:tentative="1">
+      <w:start w:val="1"/>
+      <w:numFmt w:val="lowerRoman"/>
+      <w:lvlText w:val="%6."/>
+      <w:lvlJc w:val="right"/>
+      <w:pPr>
+        <w:ind w:left="4320" w:hanging="180"/>
+      </w:pPr>
+    </w:lvl>
+    <w:lvl w:ilvl="6" w:tplc="0409000F" w:tentative="1">
+      <w:start w:val="1"/>
+      <w:numFmt w:val="decimal"/>
+      <w:lvlText w:val="%7."/>
+      <w:lvlJc w:val="left"/>
+      <w:pPr>
+        <w:ind w:left="5040" w:hanging="360"/>
+      </w:pPr>
+    </w:lvl>
+    <w:lvl w:ilvl="7" w:tplc="04090019" w:tentative="1">
+      <w:start w:val="1"/>
+      <w:numFmt w:val="lowerLetter"/>
+      <w:lvlText w:val="%8."/>
+      <w:lvlJc w:val="left"/>
+      <w:pPr>
+        <w:ind w:left="5760" w:hanging="360"/>
+      </w:pPr>
+    </w:lvl>
+    <w:lvl w:ilvl="8" w:tplc="0409001B" w:tentative="1">
+      <w:start w:val="1"/>
+      <w:numFmt w:val="lowerRoman"/>
+      <w:lvlText w:val="%9."/>
+      <w:lvlJc w:val="right"/>
+      <w:pPr>
+        <w:ind w:left="6480" w:hanging="180"/>
+      </w:pPr>
+    </w:lvl>
+  </w:abstractNum>
+  <w:num w:numId="1">
+    <w:abstractNumId w:val="0"/>
+  </w:num>
+  <w:num w:numId="2">
+    <w:abstractNumId w:val="1"/>
+  </w:num>
+</w:numbering>
 </file>
 
 <file path=word/styles.xml><?xml version="1.0" encoding="utf-8"?>
@@ -2299,6 +2629,17 @@
       <w:szCs w:val="32"/>
     </w:rPr>
   </w:style>
+  <w:style w:type="paragraph" w:styleId="ListParagraph">
+    <w:name w:val="List Paragraph"/>
+    <w:basedOn w:val="Normal"/>
+    <w:uiPriority w:val="34"/>
+    <w:qFormat/>
+    <w:rsid w:val="00AD270A"/>
+    <w:pPr>
+      <w:ind w:left="720"/>
+      <w:contextualSpacing/>
+    </w:pPr>
+  </w:style>
 </w:styles>
 </file>
 

</xml_diff>